<commit_message>
Application - Week 1
Work in Progress
</commit_message>
<xml_diff>
--- a/wk1/allison_sharpe_framework_PRD.docx
+++ b/wk1/allison_sharpe_framework_PRD.docx
@@ -241,7 +241,21 @@
           <w:sz w:val="36"/>
           <w:szCs w:val="36"/>
         </w:rPr>
-        <w:t>: This application will allow users to create/edit/delete journal entries at will.</w:t>
+        <w:t>: This application will allow users to create/</w:t>
+      </w:r>
+      <w:r>
+        <w:rPr>
+          <w:sz w:val="36"/>
+          <w:szCs w:val="36"/>
+        </w:rPr>
+        <w:t>view/</w:t>
+      </w:r>
+      <w:r>
+        <w:rPr>
+          <w:sz w:val="36"/>
+          <w:szCs w:val="36"/>
+        </w:rPr>
+        <w:t>edit/delete journal entries at will.</w:t>
       </w:r>
     </w:p>
     <w:p>
@@ -272,14 +286,42 @@
           <w:sz w:val="36"/>
           <w:szCs w:val="36"/>
         </w:rPr>
-        <w:t xml:space="preserve">: I chose to create an application based on creating/editing/deleting journal entries because </w:t>
-      </w:r>
-      <w:r>
-        <w:rPr>
-          <w:sz w:val="36"/>
-          <w:szCs w:val="36"/>
-        </w:rPr>
-        <w:t xml:space="preserve">I feel as though there aren’t very many websites out there that share this same concept and I would like to create something fresh for users to enjoy. </w:t>
+        <w:t>: I chose to create an application based on creating/</w:t>
+      </w:r>
+      <w:r>
+        <w:rPr>
+          <w:sz w:val="36"/>
+          <w:szCs w:val="36"/>
+        </w:rPr>
+        <w:t>viewing/</w:t>
+      </w:r>
+      <w:r>
+        <w:rPr>
+          <w:sz w:val="36"/>
+          <w:szCs w:val="36"/>
+        </w:rPr>
+        <w:t xml:space="preserve">editing/deleting journal entries because </w:t>
+      </w:r>
+      <w:r>
+        <w:rPr>
+          <w:sz w:val="36"/>
+          <w:szCs w:val="36"/>
+        </w:rPr>
+        <w:t>I feel as though there aren’t very many websites</w:t>
+      </w:r>
+      <w:r>
+        <w:rPr>
+          <w:sz w:val="36"/>
+          <w:szCs w:val="36"/>
+        </w:rPr>
+        <w:t>/application</w:t>
+      </w:r>
+      <w:r>
+        <w:rPr>
+          <w:sz w:val="36"/>
+          <w:szCs w:val="36"/>
+        </w:rPr>
+        <w:t xml:space="preserve"> out there that share this same concept and I would like to create something fresh for users to enjoy. </w:t>
       </w:r>
     </w:p>
     <w:p>
@@ -317,7 +359,21 @@
           <w:sz w:val="36"/>
           <w:szCs w:val="36"/>
         </w:rPr>
-        <w:t xml:space="preserve">As I stated above, I feel as though there aren’t very many applications that revolve around allowing users to create their own personal journals through a social media platform. I’m not stating that there aren’t any out there that deserve praise because there are, but my application will stand out amongst them due </w:t>
+        <w:t xml:space="preserve">As I stated above, I feel as though there aren’t very many applications that revolve around allowing users to create their own personal journals through a </w:t>
+      </w:r>
+      <w:r>
+        <w:rPr>
+          <w:sz w:val="36"/>
+          <w:szCs w:val="36"/>
+        </w:rPr>
+        <w:t>virtual platform</w:t>
+      </w:r>
+      <w:r>
+        <w:rPr>
+          <w:sz w:val="36"/>
+          <w:szCs w:val="36"/>
+        </w:rPr>
+        <w:t xml:space="preserve">. I’m not stating that there aren’t any out there that deserve praise because there are, but my application will stand out amongst them due </w:t>
       </w:r>
       <w:r>
         <w:rPr>
@@ -378,8 +434,6 @@
         </w:rPr>
         <w:t>Diagram</w:t>
       </w:r>
-      <w:bookmarkStart w:id="0" w:name="_GoBack"/>
-      <w:bookmarkEnd w:id="0"/>
     </w:p>
     <w:p>
       <w:pPr>
@@ -1177,14 +1231,6 @@
     </w:p>
     <w:p>
       <w:pPr>
-        <w:rPr>
-          <w:sz w:val="48"/>
-          <w:szCs w:val="48"/>
-        </w:rPr>
-      </w:pPr>
-    </w:p>
-    <w:p>
-      <w:pPr>
         <w:pStyle w:val="IntenseQuote"/>
         <w:jc w:val="center"/>
         <w:rPr>
@@ -1197,7 +1243,14 @@
           <w:sz w:val="48"/>
           <w:szCs w:val="48"/>
         </w:rPr>
-        <w:t>Wire Diagrams</w:t>
+        <w:t>Wire Diag</w:t>
+      </w:r>
+      <w:r>
+        <w:rPr>
+          <w:sz w:val="48"/>
+          <w:szCs w:val="48"/>
+        </w:rPr>
+        <w:t>rams</w:t>
       </w:r>
     </w:p>
     <w:p>
@@ -1630,10 +1683,10 @@
           <w:szCs w:val="48"/>
         </w:rPr>
         <w:drawing>
-          <wp:inline distT="0" distB="0" distL="0" distR="0" wp14:anchorId="05814A72" wp14:editId="4C42B4A6">
+          <wp:inline distT="0" distB="0" distL="0" distR="0" wp14:anchorId="6A1B9C37" wp14:editId="223A0450">
             <wp:extent cx="5486400" cy="6853555"/>
             <wp:effectExtent l="0" t="0" r="0" b="4445"/>
-            <wp:docPr id="4" name="Picture 4" descr="Macintosh HD:Users:Allisonsharpe:Documents:home-01.png"/>
+            <wp:docPr id="9" name="Picture 9" descr="Macintosh HD:Users:Allisonsharpe:Documents:Application Design-01.png"/>
             <wp:cNvGraphicFramePr>
               <a:graphicFrameLocks xmlns:a="http://schemas.openxmlformats.org/drawingml/2006/main" noChangeAspect="1"/>
             </wp:cNvGraphicFramePr>
@@ -1641,7 +1694,7 @@
               <a:graphicData uri="http://schemas.openxmlformats.org/drawingml/2006/picture">
                 <pic:pic xmlns:pic="http://schemas.openxmlformats.org/drawingml/2006/picture">
                   <pic:nvPicPr>
-                    <pic:cNvPr id="0" name="Picture 4" descr="Macintosh HD:Users:Allisonsharpe:Documents:home-01.png"/>
+                    <pic:cNvPr id="0" name="Picture 3" descr="Macintosh HD:Users:Allisonsharpe:Documents:Application Design-01.png"/>
                     <pic:cNvPicPr>
                       <a:picLocks noChangeAspect="1" noChangeArrowheads="1"/>
                     </pic:cNvPicPr>
@@ -1740,10 +1793,10 @@
           <w:szCs w:val="48"/>
         </w:rPr>
         <w:drawing>
-          <wp:inline distT="0" distB="0" distL="0" distR="0" wp14:anchorId="3B1164AA" wp14:editId="556D2A3A">
+          <wp:inline distT="0" distB="0" distL="0" distR="0" wp14:anchorId="068EEBA5" wp14:editId="4756F37C">
             <wp:extent cx="5486400" cy="6853555"/>
             <wp:effectExtent l="0" t="0" r="0" b="4445"/>
-            <wp:docPr id="7" name="Picture 7" descr="Macintosh HD:Users:Allisonsharpe:Documents:entry-02.png"/>
+            <wp:docPr id="10" name="Picture 10" descr="Macintosh HD:Users:Allisonsharpe:Documents:Application Design2-02.png"/>
             <wp:cNvGraphicFramePr>
               <a:graphicFrameLocks xmlns:a="http://schemas.openxmlformats.org/drawingml/2006/main" noChangeAspect="1"/>
             </wp:cNvGraphicFramePr>
@@ -1751,7 +1804,7 @@
               <a:graphicData uri="http://schemas.openxmlformats.org/drawingml/2006/picture">
                 <pic:pic xmlns:pic="http://schemas.openxmlformats.org/drawingml/2006/picture">
                   <pic:nvPicPr>
-                    <pic:cNvPr id="0" name="Picture 7" descr="Macintosh HD:Users:Allisonsharpe:Documents:entry-02.png"/>
+                    <pic:cNvPr id="0" name="Picture 4" descr="Macintosh HD:Users:Allisonsharpe:Documents:Application Design2-02.png"/>
                     <pic:cNvPicPr>
                       <a:picLocks noChangeAspect="1" noChangeArrowheads="1"/>
                     </pic:cNvPicPr>
@@ -1904,30 +1957,64 @@
           <w:sz w:val="44"/>
           <w:szCs w:val="44"/>
         </w:rPr>
-        <w:t xml:space="preserve">Node.js. </w:t>
+        <w:t>CodeIgniter</w:t>
       </w:r>
       <w:r>
         <w:rPr>
           <w:sz w:val="44"/>
           <w:szCs w:val="44"/>
         </w:rPr>
-        <w:t xml:space="preserve">The reason I chose to use this framework is because I have done enough research on this framework and I’m anxious to try it out for myself. A couple features of this framework include but aren’t limited to JavaScript &amp; JSON. </w:t>
+        <w:t xml:space="preserve">. </w:t>
       </w:r>
       <w:r>
         <w:rPr>
           <w:sz w:val="44"/>
           <w:szCs w:val="44"/>
         </w:rPr>
+        <w:t>The reason I chose this framework is because I’m mostly familiar with using PHP. Some fea</w:t>
+      </w:r>
+      <w:r>
+        <w:rPr>
+          <w:sz w:val="44"/>
+          <w:szCs w:val="44"/>
+        </w:rPr>
+        <w:t>tures of this framework include</w:t>
+      </w:r>
+      <w:r>
+        <w:rPr>
+          <w:sz w:val="44"/>
+          <w:szCs w:val="44"/>
+        </w:rPr>
         <w:t xml:space="preserve"> </w:t>
       </w:r>
-    </w:p>
-    <w:p>
-      <w:pPr>
-        <w:rPr>
-          <w:sz w:val="48"/>
-          <w:szCs w:val="48"/>
-        </w:rPr>
-      </w:pPr>
+      <w:r>
+        <w:rPr>
+          <w:sz w:val="44"/>
+          <w:szCs w:val="44"/>
+        </w:rPr>
+        <w:t xml:space="preserve">the “email” class </w:t>
+      </w:r>
+      <w:r>
+        <w:rPr>
+          <w:sz w:val="44"/>
+          <w:szCs w:val="44"/>
+        </w:rPr>
+        <w:t xml:space="preserve"> &amp; the “calendar” class, both features</w:t>
+      </w:r>
+      <w:r>
+        <w:rPr>
+          <w:sz w:val="44"/>
+          <w:szCs w:val="44"/>
+        </w:rPr>
+        <w:t xml:space="preserve"> that</w:t>
+      </w:r>
+      <w:r>
+        <w:rPr>
+          <w:sz w:val="44"/>
+          <w:szCs w:val="44"/>
+        </w:rPr>
+        <w:t xml:space="preserve"> I intend on using within my project. </w:t>
+      </w:r>
     </w:p>
     <w:p>
       <w:pPr>
@@ -2074,13 +2161,6 @@
           <w:sz w:val="36"/>
           <w:szCs w:val="36"/>
         </w:rPr>
-        <w:t xml:space="preserve"> CRUD</w:t>
-      </w:r>
-      <w:r>
-        <w:rPr>
-          <w:sz w:val="36"/>
-          <w:szCs w:val="36"/>
-        </w:rPr>
         <w:t xml:space="preserve"> </w:t>
       </w:r>
       <w:r>
@@ -2088,27 +2168,6 @@
           <w:sz w:val="36"/>
           <w:szCs w:val="36"/>
         </w:rPr>
-        <w:t xml:space="preserve">(Create, Read, Update, and Delete) </w:t>
-      </w:r>
-      <w:r>
-        <w:rPr>
-          <w:sz w:val="36"/>
-          <w:szCs w:val="36"/>
-        </w:rPr>
-        <w:t xml:space="preserve">&amp; </w:t>
-      </w:r>
-      <w:r>
-        <w:rPr>
-          <w:sz w:val="36"/>
-          <w:szCs w:val="36"/>
-        </w:rPr>
-        <w:t xml:space="preserve">the </w:t>
-      </w:r>
-      <w:r>
-        <w:rPr>
-          <w:sz w:val="36"/>
-          <w:szCs w:val="36"/>
-        </w:rPr>
         <w:t>Login/Sign Up</w:t>
       </w:r>
       <w:r>
@@ -2123,6 +2182,107 @@
           <w:sz w:val="36"/>
           <w:szCs w:val="36"/>
         </w:rPr>
+        <w:t xml:space="preserve"> as well as options for the user to create a new entry, view the entry, update the entry, and delete the entry. (CRUD)</w:t>
+      </w:r>
+    </w:p>
+    <w:p>
+      <w:pPr>
+        <w:rPr>
+          <w:sz w:val="36"/>
+          <w:szCs w:val="36"/>
+        </w:rPr>
+      </w:pPr>
+    </w:p>
+    <w:p>
+      <w:pPr>
+        <w:rPr>
+          <w:sz w:val="36"/>
+          <w:szCs w:val="36"/>
+        </w:rPr>
+      </w:pPr>
+      <w:r>
+        <w:rPr>
+          <w:b/>
+          <w:sz w:val="36"/>
+          <w:szCs w:val="36"/>
+        </w:rPr>
+        <w:t>Version 2</w:t>
+      </w:r>
+      <w:r>
+        <w:rPr>
+          <w:sz w:val="36"/>
+          <w:szCs w:val="36"/>
+        </w:rPr>
+        <w:t>:</w:t>
+      </w:r>
+      <w:r>
+        <w:rPr>
+          <w:sz w:val="36"/>
+          <w:szCs w:val="36"/>
+        </w:rPr>
+        <w:t xml:space="preserve"> </w:t>
+      </w:r>
+      <w:r>
+        <w:rPr>
+          <w:sz w:val="36"/>
+          <w:szCs w:val="36"/>
+        </w:rPr>
+        <w:t xml:space="preserve">I will implement both </w:t>
+      </w:r>
+      <w:r>
+        <w:rPr>
+          <w:sz w:val="36"/>
+          <w:szCs w:val="36"/>
+        </w:rPr>
+        <w:t>the calendar class and the</w:t>
+      </w:r>
+      <w:r>
+        <w:rPr>
+          <w:sz w:val="36"/>
+          <w:szCs w:val="36"/>
+        </w:rPr>
+        <w:t xml:space="preserve"> </w:t>
+      </w:r>
+      <w:r>
+        <w:rPr>
+          <w:sz w:val="36"/>
+          <w:szCs w:val="36"/>
+        </w:rPr>
+        <w:t xml:space="preserve">form validation class </w:t>
+      </w:r>
+      <w:r>
+        <w:rPr>
+          <w:sz w:val="36"/>
+          <w:szCs w:val="36"/>
+        </w:rPr>
+        <w:t>from Code</w:t>
+      </w:r>
+      <w:r>
+        <w:rPr>
+          <w:sz w:val="36"/>
+          <w:szCs w:val="36"/>
+        </w:rPr>
+        <w:t xml:space="preserve"> </w:t>
+      </w:r>
+      <w:r>
+        <w:rPr>
+          <w:sz w:val="36"/>
+          <w:szCs w:val="36"/>
+        </w:rPr>
+        <w:t xml:space="preserve">Igniter </w:t>
+      </w:r>
+      <w:r>
+        <w:rPr>
+          <w:sz w:val="36"/>
+          <w:szCs w:val="36"/>
+        </w:rPr>
+        <w:t>into my code</w:t>
+      </w:r>
+      <w:r>
+        <w:rPr>
+          <w:sz w:val="36"/>
+          <w:szCs w:val="36"/>
+        </w:rPr>
         <w:t>.</w:t>
       </w:r>
     </w:p>
@@ -2147,14 +2307,36 @@
           <w:sz w:val="36"/>
           <w:szCs w:val="36"/>
         </w:rPr>
-        <w:t>Version 2</w:t>
-      </w:r>
-      <w:r>
-        <w:rPr>
-          <w:sz w:val="36"/>
-          <w:szCs w:val="36"/>
-        </w:rPr>
-        <w:t>:</w:t>
+        <w:t xml:space="preserve">Version </w:t>
+      </w:r>
+      <w:r>
+        <w:rPr>
+          <w:b/>
+          <w:sz w:val="36"/>
+          <w:szCs w:val="36"/>
+        </w:rPr>
+        <w:t>3</w:t>
+      </w:r>
+      <w:r>
+        <w:rPr>
+          <w:sz w:val="36"/>
+          <w:szCs w:val="36"/>
+        </w:rPr>
+        <w:t xml:space="preserve">: </w:t>
+      </w:r>
+      <w:r>
+        <w:rPr>
+          <w:sz w:val="36"/>
+          <w:szCs w:val="36"/>
+        </w:rPr>
+        <w:t xml:space="preserve">I will finalize my project by implementing </w:t>
+      </w:r>
+      <w:r>
+        <w:rPr>
+          <w:sz w:val="36"/>
+          <w:szCs w:val="36"/>
+        </w:rPr>
+        <w:t>an email class</w:t>
       </w:r>
       <w:r>
         <w:rPr>
@@ -2168,138 +2350,24 @@
           <w:sz w:val="36"/>
           <w:szCs w:val="36"/>
         </w:rPr>
-        <w:t xml:space="preserve">I will implement both </w:t>
-      </w:r>
-      <w:r>
-        <w:rPr>
-          <w:sz w:val="36"/>
-          <w:szCs w:val="36"/>
-        </w:rPr>
-        <w:t>JavaS</w:t>
-      </w:r>
-      <w:r>
-        <w:rPr>
-          <w:sz w:val="36"/>
-          <w:szCs w:val="36"/>
-        </w:rPr>
-        <w:t>cript</w:t>
-      </w:r>
-      <w:r>
-        <w:rPr>
-          <w:sz w:val="36"/>
-          <w:szCs w:val="36"/>
-        </w:rPr>
-        <w:t xml:space="preserve"> </w:t>
-      </w:r>
-      <w:r>
-        <w:rPr>
-          <w:sz w:val="36"/>
-          <w:szCs w:val="36"/>
-        </w:rPr>
-        <w:t xml:space="preserve">&amp; </w:t>
-      </w:r>
-      <w:r>
-        <w:rPr>
-          <w:sz w:val="36"/>
-          <w:szCs w:val="36"/>
-        </w:rPr>
-        <w:t>PHP</w:t>
-      </w:r>
-      <w:r>
-        <w:rPr>
-          <w:sz w:val="36"/>
-          <w:szCs w:val="36"/>
-        </w:rPr>
-        <w:t xml:space="preserve"> into my code</w:t>
-      </w:r>
-      <w:r>
-        <w:rPr>
-          <w:sz w:val="36"/>
-          <w:szCs w:val="36"/>
-        </w:rPr>
-        <w:t>.</w:t>
-      </w:r>
-    </w:p>
-    <w:p>
-      <w:pPr>
-        <w:rPr>
-          <w:sz w:val="36"/>
-          <w:szCs w:val="36"/>
-        </w:rPr>
-      </w:pPr>
-    </w:p>
-    <w:p>
-      <w:pPr>
-        <w:rPr>
-          <w:sz w:val="36"/>
-          <w:szCs w:val="36"/>
-        </w:rPr>
-      </w:pPr>
-      <w:r>
-        <w:rPr>
-          <w:b/>
-          <w:sz w:val="36"/>
-          <w:szCs w:val="36"/>
-        </w:rPr>
-        <w:t xml:space="preserve">Version </w:t>
-      </w:r>
-      <w:r>
-        <w:rPr>
-          <w:b/>
-          <w:sz w:val="36"/>
-          <w:szCs w:val="36"/>
-        </w:rPr>
-        <w:t>3</w:t>
-      </w:r>
-      <w:r>
-        <w:rPr>
-          <w:sz w:val="36"/>
-          <w:szCs w:val="36"/>
-        </w:rPr>
-        <w:t xml:space="preserve">: </w:t>
-      </w:r>
-      <w:r>
-        <w:rPr>
-          <w:sz w:val="36"/>
-          <w:szCs w:val="36"/>
-        </w:rPr>
-        <w:t xml:space="preserve">I will finalize my project by implementing </w:t>
-      </w:r>
-      <w:r>
-        <w:rPr>
-          <w:sz w:val="36"/>
-          <w:szCs w:val="36"/>
-        </w:rPr>
-        <w:t>Social Media API’s</w:t>
-      </w:r>
-      <w:r>
-        <w:rPr>
-          <w:sz w:val="36"/>
-          <w:szCs w:val="36"/>
-        </w:rPr>
-        <w:t xml:space="preserve"> &amp; </w:t>
-      </w:r>
-      <w:r>
-        <w:rPr>
-          <w:sz w:val="36"/>
-          <w:szCs w:val="36"/>
-        </w:rPr>
-        <w:t xml:space="preserve">as well as adding in an additional </w:t>
-      </w:r>
-      <w:r>
-        <w:rPr>
-          <w:sz w:val="36"/>
-          <w:szCs w:val="36"/>
-        </w:rPr>
-        <w:t>Bootstrap</w:t>
-      </w:r>
-      <w:r>
-        <w:rPr>
-          <w:sz w:val="36"/>
-          <w:szCs w:val="36"/>
-        </w:rPr>
-        <w:t xml:space="preserve"> framework</w:t>
-      </w:r>
+        <w:t xml:space="preserve">from Code Igniter </w:t>
+      </w:r>
+      <w:r>
+        <w:rPr>
+          <w:sz w:val="36"/>
+          <w:szCs w:val="36"/>
+        </w:rPr>
+        <w:t>as well as adding in a</w:t>
+      </w:r>
+      <w:r>
+        <w:rPr>
+          <w:sz w:val="36"/>
+          <w:szCs w:val="36"/>
+        </w:rPr>
+        <w:t xml:space="preserve"> JavaScript class from Code Igniter</w:t>
+      </w:r>
+      <w:bookmarkStart w:id="0" w:name="_GoBack"/>
+      <w:bookmarkEnd w:id="0"/>
       <w:r>
         <w:rPr>
           <w:sz w:val="36"/>

</xml_diff>